<commit_message>
noteret et nyttigt link
</commit_message>
<xml_diff>
--- a/Design ideer.docx
+++ b/Design ideer.docx
@@ -7,18 +7,32 @@
         <w:t>Design ideer</w:t>
       </w:r>
     </w:p>
-    <w:p/>
-    <w:p/>
-    <w:p/>
     <w:p>
-      <w:r>
-        <w:t>Navigation under eller ved siden af logo</w:t>
-      </w:r>
+      <w:hyperlink r:id="rId4" w:history="1">
+        <w:r>
+          <w:rPr>
+            <w:rStyle w:val="Hyperlink"/>
+          </w:rPr>
+          <w:t>http://snook.ca/archives/javascript/simplest-jquery-slideshow</w:t>
+        </w:r>
+      </w:hyperlink>
+      <w:r>
+        <w:t xml:space="preserve"> </w:t>
+      </w:r>
+      <w:bookmarkStart w:id="0" w:name="_GoBack"/>
+      <w:bookmarkEnd w:id="0"/>
     </w:p>
     <w:p/>
     <w:p/>
     <w:p>
       <w:r>
+        <w:t>Navigation under eller ved siden af logo</w:t>
+      </w:r>
+    </w:p>
+    <w:p/>
+    <w:p/>
+    <w:p>
+      <w:r>
         <w:t>Måske nyeste eksempler under hvad ”Vore kunder mener”</w:t>
       </w:r>
     </w:p>
@@ -26,23 +40,36 @@
       <w:r>
         <w:t>Tilføj et søgefelt?</w:t>
       </w:r>
-      <w:bookmarkStart w:id="0" w:name="_GoBack"/>
-      <w:bookmarkEnd w:id="0"/>
     </w:p>
     <w:p/>
     <w:p>
+      <w:proofErr w:type="spellStart"/>
+      <w:proofErr w:type="gramStart"/>
       <w:r>
         <w:t>F</w:t>
       </w:r>
       <w:r>
         <w:t>ooter</w:t>
       </w:r>
+      <w:proofErr w:type="spellEnd"/>
       <w:r>
         <w:t>…</w:t>
       </w:r>
       <w:r>
         <w:br/>
-        <w:t>om info om selv, og i kasse ved siden af de logo-links til TagXpert og andet</w:t>
+        <w:t>om</w:t>
+      </w:r>
+      <w:proofErr w:type="gramEnd"/>
+      <w:r>
+        <w:t xml:space="preserve"> info om selv, og i kasse ved siden af de logo-links til </w:t>
+      </w:r>
+      <w:proofErr w:type="spellStart"/>
+      <w:r>
+        <w:t>TagXpert</w:t>
+      </w:r>
+      <w:proofErr w:type="spellEnd"/>
+      <w:r>
+        <w:t xml:space="preserve"> og andet</w:t>
       </w:r>
     </w:p>
     <w:sectPr>
@@ -476,6 +503,17 @@
     <w:semiHidden/>
     <w:unhideWhenUsed/>
   </w:style>
+  <w:style w:type="character" w:styleId="Hyperlink">
+    <w:name w:val="Hyperlink"/>
+    <w:basedOn w:val="Standardskrifttypeiafsnit"/>
+    <w:uiPriority w:val="99"/>
+    <w:unhideWhenUsed/>
+    <w:rsid w:val="008A0B6C"/>
+    <w:rPr>
+      <w:color w:val="0563C1" w:themeColor="hyperlink"/>
+      <w:u w:val="single"/>
+    </w:rPr>
+  </w:style>
 </w:styles>
 </file>
 

</xml_diff>